<commit_message>
Added form idea images
</commit_message>
<xml_diff>
--- a/Planning/LOL Fundraising Tourney/League Of Legends FundRaising Tournament #2.docx
+++ b/Planning/LOL Fundraising Tourney/League Of Legends FundRaising Tournament #2.docx
@@ -49,6 +49,7 @@
               <w:pStyle w:val="Title"/>
               <w:rPr>
                 <w:rStyle w:val="Strong"/>
+                <w:rFonts w:ascii="Anton" w:hAnsi="Anton"/>
                 <w:color w:val="FFBF3E"/>
                 <w:sz w:val="96"/>
                 <w:szCs w:val="96"/>
@@ -56,6 +57,7 @@
             </w:pPr>
             <w:r>
               <w:rPr>
+                <w:rFonts w:ascii="Anton" w:hAnsi="Anton"/>
                 <w:noProof/>
                 <w:color w:val="004F67"/>
                 <w:lang w:eastAsia="en-US"/>
@@ -134,12 +136,14 @@
             </w:r>
             <w:r>
               <w:rPr>
+                <w:rFonts w:ascii="Anton" w:hAnsi="Anton"/>
                 <w:color w:val="004F67"/>
               </w:rPr>
               <w:t>LAN PArty!</w:t>
             </w:r>
             <w:r>
               <w:rPr>
+                <w:rFonts w:ascii="Anton" w:hAnsi="Anton"/>
                 <w:color w:val="FF0000"/>
               </w:rPr>
               <w:t xml:space="preserve"> </w:t>
@@ -147,6 +151,7 @@
             <w:r>
               <w:rPr>
                 <w:rStyle w:val="Strong"/>
+                <w:rFonts w:ascii="Anton" w:hAnsi="Anton"/>
                 <w:color w:val="FFBF3E"/>
                 <w:sz w:val="96"/>
                 <w:szCs w:val="96"/>
@@ -156,6 +161,7 @@
             <w:r>
               <w:rPr>
                 <w:rStyle w:val="Strong"/>
+                <w:rFonts w:ascii="Anton" w:hAnsi="Anton"/>
                 <w:color w:val="FFBF3E"/>
                 <w:sz w:val="96"/>
                 <w:szCs w:val="96"/>
@@ -163,15 +169,23 @@
               <w:t>Event</w:t>
             </w:r>
           </w:p>
-          <w:p/>
           <w:p>
             <w:pPr>
               <w:rPr>
+                <w:rFonts w:ascii="Anton" w:hAnsi="Anton"/>
+              </w:rPr>
+            </w:pPr>
+          </w:p>
+          <w:p>
+            <w:pPr>
+              <w:rPr>
+                <w:rFonts w:ascii="Anton" w:hAnsi="Anton"/>
                 <w:color w:val="004F67"/>
               </w:rPr>
             </w:pPr>
             <w:r>
               <w:rPr>
+                <w:rFonts w:ascii="Anton" w:hAnsi="Anton"/>
                 <w:color w:val="004F67"/>
               </w:rPr>
               <w:t>Bring Your Own Computer!</w:t>
@@ -181,9 +195,15 @@
             <w:pPr>
               <w:pStyle w:val="EventHeading"/>
               <w:spacing w:before="360"/>
+              <w:rPr>
+                <w:rFonts w:ascii="Anton" w:hAnsi="Anton"/>
+              </w:rPr>
             </w:pPr>
             <w:sdt>
               <w:sdtPr>
+                <w:rPr>
+                  <w:rFonts w:ascii="Anton" w:hAnsi="Anton"/>
+                </w:rPr>
                 <w:alias w:val="When:"/>
                 <w:tag w:val="When:"/>
                 <w:id w:val="1610775896"/>
@@ -198,6 +218,7 @@
               <w:sdtContent>
                 <w:r>
                   <w:rPr>
+                    <w:rFonts w:ascii="Anton" w:hAnsi="Anton"/>
                     <w:color w:val="FFBF3E"/>
                   </w:rPr>
                   <w:t>When</w:t>
@@ -209,11 +230,13 @@
             <w:pPr>
               <w:pStyle w:val="EventInfo"/>
               <w:rPr>
+                <w:rFonts w:ascii="Anton" w:hAnsi="Anton"/>
                 <w:color w:val="FF5F2F"/>
               </w:rPr>
             </w:pPr>
             <w:r>
               <w:rPr>
+                <w:rFonts w:ascii="Anton" w:hAnsi="Anton"/>
                 <w:color w:val="FF5F2F"/>
               </w:rPr>
               <w:t>April 13th</w:t>
@@ -222,14 +245,21 @@
           <w:p>
             <w:pPr>
               <w:pStyle w:val="EventHeading"/>
+              <w:rPr>
+                <w:rFonts w:ascii="Anton" w:hAnsi="Anton"/>
+              </w:rPr>
             </w:pPr>
           </w:p>
           <w:p>
             <w:pPr>
               <w:pStyle w:val="EventInfo"/>
+              <w:rPr>
+                <w:rFonts w:ascii="Anton" w:hAnsi="Anton"/>
+              </w:rPr>
             </w:pPr>
             <w:r>
               <w:rPr>
+                <w:rFonts w:ascii="Anton" w:hAnsi="Anton"/>
                 <w:color w:val="FF5F2F"/>
               </w:rPr>
               <w:t>Eastern Oklahoma County Technology Center</w:t>
@@ -239,11 +269,13 @@
             <w:pPr>
               <w:pStyle w:val="Address"/>
               <w:rPr>
+                <w:rFonts w:ascii="Anton" w:hAnsi="Anton"/>
                 <w:color w:val="FFBF3E"/>
               </w:rPr>
             </w:pPr>
             <w:r>
               <w:rPr>
+                <w:rFonts w:ascii="Anton" w:hAnsi="Anton"/>
                 <w:color w:val="FFBF3E"/>
               </w:rPr>
               <w:t>4601 N Choctaw Rd, Choctaw, Ok 73020</w:t>
@@ -253,6 +285,7 @@
             <w:pPr>
               <w:pStyle w:val="BlockText"/>
               <w:rPr>
+                <w:rFonts w:ascii="Anton" w:hAnsi="Anton"/>
                 <w:color w:val="FF5F2F"/>
                 <w:sz w:val="24"/>
                 <w:szCs w:val="24"/>
@@ -261,6 +294,7 @@
             <w:sdt>
               <w:sdtPr>
                 <w:rPr>
+                  <w:rFonts w:ascii="Anton" w:hAnsi="Anton"/>
                   <w:color w:val="FF5F2F"/>
                   <w:sz w:val="24"/>
                   <w:szCs w:val="24"/>
@@ -279,6 +313,7 @@
               <w:sdtContent>
                 <w:r>
                   <w:rPr>
+                    <w:rFonts w:ascii="Anton" w:hAnsi="Anton"/>
                     <w:color w:val="FF5F2F"/>
                     <w:sz w:val="24"/>
                     <w:szCs w:val="24"/>
@@ -289,6 +324,7 @@
             </w:sdt>
             <w:r>
               <w:rPr>
+                <w:rFonts w:ascii="Anton" w:hAnsi="Anton"/>
                 <w:color w:val="FF5F2F"/>
                 <w:sz w:val="24"/>
                 <w:szCs w:val="24"/>
@@ -297,24 +333,28 @@
             </w:r>
             <w:r>
               <w:rPr>
+                <w:rFonts w:ascii="Anton" w:hAnsi="Anton"/>
                 <w:color w:val="FF5F2F"/>
               </w:rPr>
               <w:t xml:space="preserve"> Concession, E-Sports Style Gameplay</w:t>
             </w:r>
             <w:r>
               <w:rPr>
+                <w:rFonts w:ascii="Anton" w:hAnsi="Anton"/>
                 <w:color w:val="FF5F2F"/>
               </w:rPr>
               <w:t xml:space="preserve">, </w:t>
             </w:r>
             <w:r>
               <w:rPr>
+                <w:rFonts w:ascii="Anton" w:hAnsi="Anton"/>
                 <w:color w:val="FF5F2F"/>
               </w:rPr>
               <w:t>Prizes</w:t>
             </w:r>
             <w:r>
               <w:rPr>
+                <w:rFonts w:ascii="Anton" w:hAnsi="Anton"/>
                 <w:color w:val="FF5F2F"/>
               </w:rPr>
               <w:t xml:space="preserve">, League of Legends Tournament, some computers supplied (first come first serve) </w:t>
@@ -337,11 +377,13 @@
             <w:pPr>
               <w:pStyle w:val="EventSubhead"/>
               <w:rPr>
+                <w:rFonts w:ascii="Anton" w:hAnsi="Anton"/>
                 <w:color w:val="004F67"/>
               </w:rPr>
             </w:pPr>
             <w:r>
               <w:rPr>
+                <w:rFonts w:ascii="Anton" w:hAnsi="Anton"/>
                 <w:color w:val="004F67"/>
                 <w:sz w:val="44"/>
                 <w:szCs w:val="44"/>
@@ -351,6 +393,9 @@
           </w:p>
           <w:sdt>
             <w:sdtPr>
+              <w:rPr>
+                <w:rFonts w:ascii="Anton" w:hAnsi="Anton"/>
+              </w:rPr>
               <w:alias w:val="Event subheading 2:"/>
               <w:tag w:val="Event subheading 2:"/>
               <w:id w:val="889225960"/>
@@ -366,9 +411,13 @@
               <w:p>
                 <w:pPr>
                   <w:pStyle w:val="EventHeading"/>
+                  <w:rPr>
+                    <w:rFonts w:ascii="Anton" w:hAnsi="Anton"/>
+                  </w:rPr>
                 </w:pPr>
                 <w:r>
                   <w:rPr>
+                    <w:rFonts w:ascii="Anton" w:hAnsi="Anton"/>
                     <w:color w:val="FFBF3E"/>
                   </w:rPr>
                   <w:t>Advance Tickets</w:t>
@@ -379,17 +428,20 @@
           <w:p>
             <w:pPr>
               <w:rPr>
+                <w:rFonts w:ascii="Anton" w:hAnsi="Anton"/>
                 <w:color w:val="FF5F2F"/>
               </w:rPr>
             </w:pPr>
             <w:r>
               <w:rPr>
+                <w:rFonts w:ascii="Anton" w:hAnsi="Anton"/>
                 <w:color w:val="FF5F2F"/>
               </w:rPr>
               <w:t>$15</w:t>
             </w:r>
             <w:r>
               <w:rPr>
+                <w:rFonts w:ascii="Anton" w:hAnsi="Anton"/>
                 <w:color w:val="FF5F2F"/>
               </w:rPr>
               <w:t xml:space="preserve"> All Access</w:t>
@@ -398,9 +450,15 @@
           <w:p>
             <w:pPr>
               <w:pStyle w:val="EventHeading"/>
+              <w:rPr>
+                <w:rFonts w:ascii="Anton" w:hAnsi="Anton"/>
+              </w:rPr>
             </w:pPr>
             <w:sdt>
               <w:sdtPr>
+                <w:rPr>
+                  <w:rFonts w:ascii="Anton" w:hAnsi="Anton"/>
+                </w:rPr>
                 <w:alias w:val="Event subheading 3:"/>
                 <w:tag w:val="Event subheading 3:"/>
                 <w:id w:val="811135791"/>
@@ -415,6 +473,7 @@
               <w:sdtContent>
                 <w:r>
                   <w:rPr>
+                    <w:rFonts w:ascii="Anton" w:hAnsi="Anton"/>
                     <w:color w:val="FFBF3E"/>
                   </w:rPr>
                   <w:t>At the Door</w:t>
@@ -425,19 +484,20 @@
           <w:p>
             <w:pPr>
               <w:rPr>
+                <w:rFonts w:ascii="Anton" w:hAnsi="Anton"/>
                 <w:color w:val="FF5F2F"/>
               </w:rPr>
             </w:pPr>
             <w:r>
               <w:rPr>
+                <w:rFonts w:ascii="Anton" w:hAnsi="Anton"/>
                 <w:color w:val="FF5F2F"/>
               </w:rPr>
               <w:t>$15</w:t>
             </w:r>
-            <w:bookmarkStart w:id="0" w:name="_GoBack"/>
-            <w:bookmarkEnd w:id="0"/>
             <w:r>
               <w:rPr>
+                <w:rFonts w:ascii="Anton" w:hAnsi="Anton"/>
                 <w:color w:val="FF5F2F"/>
               </w:rPr>
               <w:t xml:space="preserve"> All Access</w:t>
@@ -446,9 +506,15 @@
           <w:p>
             <w:pPr>
               <w:pStyle w:val="EventHeading"/>
+              <w:rPr>
+                <w:rFonts w:ascii="Anton" w:hAnsi="Anton"/>
+              </w:rPr>
             </w:pPr>
             <w:sdt>
               <w:sdtPr>
+                <w:rPr>
+                  <w:rFonts w:ascii="Anton" w:hAnsi="Anton"/>
+                </w:rPr>
                 <w:alias w:val="Event subheading 5:"/>
                 <w:tag w:val="Event subheading 5:"/>
                 <w:id w:val="-1733844754"/>
@@ -463,6 +529,7 @@
               <w:sdtContent>
                 <w:r>
                   <w:rPr>
+                    <w:rFonts w:ascii="Anton" w:hAnsi="Anton"/>
                     <w:color w:val="FFBF3E"/>
                   </w:rPr>
                   <w:t>Benefiting</w:t>
@@ -473,11 +540,13 @@
           <w:p>
             <w:pPr>
               <w:rPr>
+                <w:rFonts w:ascii="Anton" w:hAnsi="Anton"/>
                 <w:color w:val="FF5F2F"/>
               </w:rPr>
             </w:pPr>
             <w:r>
               <w:rPr>
+                <w:rFonts w:ascii="Anton" w:hAnsi="Anton"/>
                 <w:color w:val="FF5F2F"/>
               </w:rPr>
               <w:t>Eastern Oklahoma County Technology Center, Web &amp; 3D Design Program</w:t>
@@ -486,6 +555,7 @@
           <w:p>
             <w:pPr>
               <w:rPr>
+                <w:rFonts w:ascii="Anton" w:hAnsi="Anton"/>
                 <w:color w:val="FF5F2F"/>
               </w:rPr>
             </w:pPr>
@@ -493,6 +563,87 @@
           <w:p>
             <w:pPr>
               <w:rPr>
+                <w:rFonts w:ascii="Anton" w:hAnsi="Anton"/>
+                <w:color w:val="FF5F2F"/>
+              </w:rPr>
+            </w:pPr>
+            <w:r>
+              <w:rPr>
+                <w:rFonts w:ascii="Anton" w:hAnsi="Anton"/>
+                <w:noProof/>
+                <w:color w:val="FF5F2F"/>
+                <w:lang w:eastAsia="en-US"/>
+              </w:rPr>
+              <w:drawing>
+                <wp:inline distT="0" distB="0" distL="0" distR="0">
+                  <wp:extent cx="1682750" cy="1682750"/>
+                  <wp:effectExtent l="0" t="0" r="0" b="0"/>
+                  <wp:docPr id="3" name="Picture 3" descr="C:\Users\webam\AppData\Local\Microsoft\Windows\INetCache\Content.Word\IguanaLogogradient.png"/>
+                  <wp:cNvGraphicFramePr>
+                    <a:graphicFrameLocks xmlns:a="http://schemas.openxmlformats.org/drawingml/2006/main" noChangeAspect="1"/>
+                  </wp:cNvGraphicFramePr>
+                  <a:graphic xmlns:a="http://schemas.openxmlformats.org/drawingml/2006/main">
+                    <a:graphicData uri="http://schemas.openxmlformats.org/drawingml/2006/picture">
+                      <pic:pic xmlns:pic="http://schemas.openxmlformats.org/drawingml/2006/picture">
+                        <pic:nvPicPr>
+                          <pic:cNvPr id="0" name="Picture 5" descr="C:\Users\webam\AppData\Local\Microsoft\Windows\INetCache\Content.Word\IguanaLogogradient.png"/>
+                          <pic:cNvPicPr>
+                            <a:picLocks noChangeAspect="1" noChangeArrowheads="1"/>
+                          </pic:cNvPicPr>
+                        </pic:nvPicPr>
+                        <pic:blipFill>
+                          <a:blip r:embed="rId10">
+                            <a:extLst>
+                              <a:ext uri="{28A0092B-C50C-407E-A947-70E740481C1C}">
+                                <a14:useLocalDpi xmlns:a14="http://schemas.microsoft.com/office/drawing/2010/main" val="0"/>
+                              </a:ext>
+                            </a:extLst>
+                          </a:blip>
+                          <a:srcRect/>
+                          <a:stretch>
+                            <a:fillRect/>
+                          </a:stretch>
+                        </pic:blipFill>
+                        <pic:spPr bwMode="auto">
+                          <a:xfrm>
+                            <a:off x="0" y="0"/>
+                            <a:ext cx="1682750" cy="1682750"/>
+                          </a:xfrm>
+                          <a:prstGeom prst="rect">
+                            <a:avLst/>
+                          </a:prstGeom>
+                          <a:noFill/>
+                          <a:ln>
+                            <a:noFill/>
+                          </a:ln>
+                        </pic:spPr>
+                      </pic:pic>
+                    </a:graphicData>
+                  </a:graphic>
+                </wp:inline>
+              </w:drawing>
+            </w:r>
+          </w:p>
+          <w:p>
+            <w:pPr>
+              <w:jc w:val="center"/>
+              <w:rPr>
+                <w:rFonts w:ascii="Anton" w:hAnsi="Anton"/>
+                <w:color w:val="F0C06E"/>
+              </w:rPr>
+            </w:pPr>
+            <w:r>
+              <w:rPr>
+                <w:rFonts w:ascii="Anton" w:hAnsi="Anton"/>
+                <w:color w:val="F0C06E"/>
+              </w:rPr>
+              <w:t>THE IGUANA GAMES</w:t>
+            </w:r>
+          </w:p>
+          <w:p>
+            <w:pPr>
+              <w:rPr>
+                <w:rFonts w:ascii="Anton" w:hAnsi="Anton"/>
                 <w:color w:val="FF5F2F"/>
               </w:rPr>
             </w:pPr>
@@ -500,6 +651,7 @@
           <w:p>
             <w:pPr>
               <w:rPr>
+                <w:rFonts w:ascii="Anton" w:hAnsi="Anton"/>
                 <w:color w:val="FF5F2F"/>
               </w:rPr>
             </w:pPr>
@@ -507,56 +659,44 @@
           <w:p>
             <w:pPr>
               <w:rPr>
+                <w:rFonts w:ascii="Anton" w:hAnsi="Anton"/>
                 <w:color w:val="FF5F2F"/>
               </w:rPr>
             </w:pPr>
           </w:p>
           <w:p>
             <w:pPr>
+              <w:jc w:val="right"/>
               <w:rPr>
-                <w:color w:val="FF5F2F"/>
+                <w:rFonts w:ascii="Anton" w:hAnsi="Anton"/>
               </w:rPr>
             </w:pPr>
           </w:p>
           <w:p>
+            <w:pPr>
+              <w:jc w:val="right"/>
+              <w:rPr>
+                <w:rFonts w:ascii="Anton" w:hAnsi="Anton"/>
+              </w:rPr>
+            </w:pPr>
+          </w:p>
+          <w:p>
+            <w:pPr>
+              <w:jc w:val="center"/>
+              <w:rPr>
+                <w:rFonts w:ascii="Anton" w:hAnsi="Anton"/>
+              </w:rPr>
+            </w:pPr>
             <w:r>
               <w:rPr>
-                <w:color w:val="FF5F2F"/>
-              </w:rPr>
-              <w:pict>
-                <v:shapetype id="_x0000_t75" coordsize="21600,21600" o:spt="75" o:preferrelative="t" path="m@4@5l@4@11@9@11@9@5xe" filled="f" stroked="f">
-                  <v:stroke joinstyle="miter"/>
-                  <v:formulas>
-                    <v:f eqn="if lineDrawn pixelLineWidth 0"/>
-                    <v:f eqn="sum @0 1 0"/>
-                    <v:f eqn="sum 0 0 @1"/>
-                    <v:f eqn="prod @2 1 2"/>
-                    <v:f eqn="prod @3 21600 pixelWidth"/>
-                    <v:f eqn="prod @3 21600 pixelHeight"/>
-                    <v:f eqn="sum @0 0 1"/>
-                    <v:f eqn="prod @6 1 2"/>
-                    <v:f eqn="prod @7 21600 pixelWidth"/>
-                    <v:f eqn="sum @8 21600 0"/>
-                    <v:f eqn="prod @7 21600 pixelHeight"/>
-                    <v:f eqn="sum @10 21600 0"/>
-                  </v:formulas>
-                  <v:path o:extrusionok="f" gradientshapeok="t" o:connecttype="rect"/>
-                  <o:lock v:ext="edit" aspectratio="t"/>
-                </v:shapetype>
-                <v:shape id="_x0000_i1034" type="#_x0000_t75" style="width:133pt;height:88.5pt">
-                  <v:imagedata r:id="rId10" o:title="Steve-the-Iguana-01-300x199"/>
-                </v:shape>
-              </w:pict>
-            </w:r>
-            <w:r>
-              <w:rPr>
+                <w:rFonts w:ascii="Anton" w:hAnsi="Anton"/>
                 <w:noProof/>
                 <w:lang w:eastAsia="en-US"/>
               </w:rPr>
               <w:drawing>
                 <wp:inline distT="0" distB="0" distL="0" distR="0" wp14:anchorId="6BAFBEC1" wp14:editId="5035E162">
-                  <wp:extent cx="1695450" cy="448310"/>
-                  <wp:effectExtent l="0" t="0" r="0" b="8890"/>
+                  <wp:extent cx="1167123" cy="308610"/>
+                  <wp:effectExtent l="0" t="0" r="0" b="0"/>
                   <wp:docPr id="2" name="Picture 2" descr="C:\Users\webam\AppData\Local\Microsoft\Windows\INetCache\Content.Word\header-01-1.png"/>
                   <wp:cNvGraphicFramePr>
                     <a:graphicFrameLocks xmlns:a="http://schemas.openxmlformats.org/drawingml/2006/main" noChangeAspect="1"/>
@@ -586,7 +726,7 @@
                         <pic:spPr bwMode="auto">
                           <a:xfrm>
                             <a:off x="0" y="0"/>
-                            <a:ext cx="1791084" cy="473597"/>
+                            <a:ext cx="1266260" cy="334824"/>
                           </a:xfrm>
                           <a:prstGeom prst="rect">
                             <a:avLst/>
@@ -604,11 +744,16 @@
             </w:r>
           </w:p>
         </w:tc>
+        <w:bookmarkStart w:id="0" w:name="_GoBack"/>
+        <w:bookmarkEnd w:id="0"/>
       </w:tr>
     </w:tbl>
     <w:p>
       <w:pPr>
         <w:pStyle w:val="NoSpacing"/>
+        <w:rPr>
+          <w:rFonts w:ascii="Anton" w:hAnsi="Anton"/>
+        </w:rPr>
       </w:pPr>
     </w:p>
     <w:sectPr>
@@ -26508,6 +26653,12 @@
     <w:pitch w:val="fixed"/>
     <w:sig w:usb0="E00002FF" w:usb1="6AC7FDFB" w:usb2="00000012" w:usb3="00000000" w:csb0="0002009F" w:csb1="00000000"/>
   </w:font>
+  <w:font w:name="Anton">
+    <w:charset w:val="00"/>
+    <w:family w:val="auto"/>
+    <w:pitch w:val="variable"/>
+    <w:sig w:usb0="A00000EF" w:usb1="5000204B" w:usb2="00000000" w:usb3="00000000" w:csb0="00000001" w:csb1="00000000"/>
+  </w:font>
   <w:font w:name="Calibri">
     <w:panose1 w:val="020F0502020204030204"/>
     <w:charset w:val="00"/>
@@ -26541,6 +26692,7 @@
   <w:rsids>
     <w:rsidRoot w:val="0021700F"/>
     <w:rsid w:val="001520AA"/>
+    <w:rsid w:val="001E5A5D"/>
     <w:rsid w:val="0021700F"/>
     <w:rsid w:val="0042486F"/>
     <w:rsid w:val="008B4BD5"/>
@@ -27288,6 +27440,26 @@
 </file>
 
 <file path=customXml/item1.xml><?xml version="1.0" encoding="utf-8"?>
+<?mso-contentType ?>
+<FormTemplates xmlns="http://schemas.microsoft.com/sharepoint/v3/contenttype/forms">
+  <Display>DocumentLibraryForm</Display>
+  <Edit>DocumentLibraryForm</Edit>
+  <New>DocumentLibraryForm</New>
+</FormTemplates>
+</file>
+
+<file path=customXml/item2.xml><?xml version="1.0" encoding="utf-8"?>
+<p:properties xmlns:p="http://schemas.microsoft.com/office/2006/metadata/properties" xmlns:xsi="http://www.w3.org/2001/XMLSchema-instance" xmlns:pc="http://schemas.microsoft.com/office/infopath/2007/PartnerControls">
+  <documentManagement>
+    <VSO_x0020_item_x0020_id xmlns="40262f94-9f35-4ac3-9a90-690165a166b7" xsi:nil="true"/>
+    <Assetid_x0020_ xmlns="40262f94-9f35-4ac3-9a90-690165a166b7" xsi:nil="true"/>
+    <Item_x0020_Details xmlns="40262f94-9f35-4ac3-9a90-690165a166b7" xsi:nil="true"/>
+    <Template_x0020_details xmlns="40262f94-9f35-4ac3-9a90-690165a166b7" xsi:nil="true"/>
+  </documentManagement>
+</p:properties>
+</file>
+
+<file path=customXml/item3.xml><?xml version="1.0" encoding="utf-8"?>
 <ct:contentTypeSchema xmlns:ct="http://schemas.microsoft.com/office/2006/metadata/contentType" xmlns:ma="http://schemas.microsoft.com/office/2006/metadata/properties/metaAttributes" ct:_="" ma:_="" ma:contentTypeName="Document" ma:contentTypeID="0x010100AA3F7D94069FF64A86F7DFF56D60E3BE" ma:contentTypeVersion="6" ma:contentTypeDescription="Create a new document." ma:contentTypeScope="" ma:versionID="c32302c77d4085ecf495bdddb7f5e889">
   <xsd:schema xmlns:xsd="http://www.w3.org/2001/XMLSchema" xmlns:xs="http://www.w3.org/2001/XMLSchema" xmlns:p="http://schemas.microsoft.com/office/2006/metadata/properties" xmlns:ns2="a4f35948-e619-41b3-aa29-22878b09cfd2" xmlns:ns3="40262f94-9f35-4ac3-9a90-690165a166b7" targetNamespace="http://schemas.microsoft.com/office/2006/metadata/properties" ma:root="true" ma:fieldsID="4ab5ae46be95f9d0be6107e8200be7a2" ns2:_="" ns3:_="">
     <xsd:import namespace="a4f35948-e619-41b3-aa29-22878b09cfd2"/>
@@ -27468,27 +27640,25 @@
 </ct:contentTypeSchema>
 </file>
 
-<file path=customXml/item2.xml><?xml version="1.0" encoding="utf-8"?>
-<p:properties xmlns:p="http://schemas.microsoft.com/office/2006/metadata/properties" xmlns:xsi="http://www.w3.org/2001/XMLSchema-instance" xmlns:pc="http://schemas.microsoft.com/office/infopath/2007/PartnerControls">
-  <documentManagement>
-    <VSO_x0020_item_x0020_id xmlns="40262f94-9f35-4ac3-9a90-690165a166b7" xsi:nil="true"/>
-    <Assetid_x0020_ xmlns="40262f94-9f35-4ac3-9a90-690165a166b7" xsi:nil="true"/>
-    <Item_x0020_Details xmlns="40262f94-9f35-4ac3-9a90-690165a166b7" xsi:nil="true"/>
-    <Template_x0020_details xmlns="40262f94-9f35-4ac3-9a90-690165a166b7" xsi:nil="true"/>
-  </documentManagement>
-</p:properties>
+<file path=customXml/itemProps1.xml><?xml version="1.0" encoding="utf-8"?>
+<ds:datastoreItem xmlns:ds="http://schemas.openxmlformats.org/officeDocument/2006/customXml" ds:itemID="{5F7B68D8-1C9D-42C5-9E3E-760FF701CC7B}">
+  <ds:schemaRefs>
+    <ds:schemaRef ds:uri="http://schemas.microsoft.com/sharepoint/v3/contenttype/forms"/>
+  </ds:schemaRefs>
+</ds:datastoreItem>
 </file>
 
-<file path=customXml/item3.xml><?xml version="1.0" encoding="utf-8"?>
-<?mso-contentType ?>
-<FormTemplates xmlns="http://schemas.microsoft.com/sharepoint/v3/contenttype/forms">
-  <Display>DocumentLibraryForm</Display>
-  <Edit>DocumentLibraryForm</Edit>
-  <New>DocumentLibraryForm</New>
-</FormTemplates>
+<file path=customXml/itemProps2.xml><?xml version="1.0" encoding="utf-8"?>
+<ds:datastoreItem xmlns:ds="http://schemas.openxmlformats.org/officeDocument/2006/customXml" ds:itemID="{5FE16192-2391-40FB-A908-5612C8391E1D}">
+  <ds:schemaRefs>
+    <ds:schemaRef ds:uri="http://schemas.microsoft.com/office/2006/metadata/properties"/>
+    <ds:schemaRef ds:uri="http://schemas.microsoft.com/office/infopath/2007/PartnerControls"/>
+    <ds:schemaRef ds:uri="40262f94-9f35-4ac3-9a90-690165a166b7"/>
+  </ds:schemaRefs>
+</ds:datastoreItem>
 </file>
 
-<file path=customXml/itemProps1.xml><?xml version="1.0" encoding="utf-8"?>
+<file path=customXml/itemProps3.xml><?xml version="1.0" encoding="utf-8"?>
 <ds:datastoreItem xmlns:ds="http://schemas.openxmlformats.org/officeDocument/2006/customXml" ds:itemID="{F475157A-E9B3-40EC-9197-E1BF34BC9403}">
   <ds:schemaRefs>
     <ds:schemaRef ds:uri="http://schemas.microsoft.com/office/2006/metadata/contentType"/>
@@ -27505,22 +27675,4 @@
     <ds:schemaRef ds:uri="http://schemas.microsoft.com/internal/obd"/>
   </ds:schemaRefs>
 </ds:datastoreItem>
-</file>
-
-<file path=customXml/itemProps2.xml><?xml version="1.0" encoding="utf-8"?>
-<ds:datastoreItem xmlns:ds="http://schemas.openxmlformats.org/officeDocument/2006/customXml" ds:itemID="{5FE16192-2391-40FB-A908-5612C8391E1D}">
-  <ds:schemaRefs>
-    <ds:schemaRef ds:uri="http://schemas.microsoft.com/office/2006/metadata/properties"/>
-    <ds:schemaRef ds:uri="http://schemas.microsoft.com/office/infopath/2007/PartnerControls"/>
-    <ds:schemaRef ds:uri="40262f94-9f35-4ac3-9a90-690165a166b7"/>
-  </ds:schemaRefs>
-</ds:datastoreItem>
-</file>
-
-<file path=customXml/itemProps3.xml><?xml version="1.0" encoding="utf-8"?>
-<ds:datastoreItem xmlns:ds="http://schemas.openxmlformats.org/officeDocument/2006/customXml" ds:itemID="{5F7B68D8-1C9D-42C5-9E3E-760FF701CC7B}">
-  <ds:schemaRefs>
-    <ds:schemaRef ds:uri="http://schemas.microsoft.com/sharepoint/v3/contenttype/forms"/>
-  </ds:schemaRefs>
-</ds:datastoreItem>
 </file>
</xml_diff>